<commit_message>
fix spelling mistake in Database scheme
</commit_message>
<xml_diff>
--- a/document/Database scheme design + Work contibution.docx
+++ b/document/Database scheme design + Work contibution.docx
@@ -63,160 +63,160 @@
           <w:rFonts w:ascii="Times New Roman" w:hAnsi="Times New Roman" w:cs="Times New Roman"/>
         </w:rPr>
       </w:pPr>
+    </w:p>
+    <w:p>
+      <w:pPr>
+        <w:widowControl/>
+        <w:rPr>
+          <w:rFonts w:ascii="Times New Roman" w:hAnsi="Times New Roman" w:cs="Times New Roman"/>
+        </w:rPr>
+      </w:pPr>
+    </w:p>
+    <w:p>
+      <w:pPr>
+        <w:widowControl/>
+        <w:rPr>
+          <w:rFonts w:ascii="Times New Roman" w:hAnsi="Times New Roman" w:cs="Times New Roman"/>
+        </w:rPr>
+      </w:pPr>
+    </w:p>
+    <w:p>
+      <w:pPr>
+        <w:widowControl/>
+        <w:rPr>
+          <w:rFonts w:ascii="Times New Roman" w:hAnsi="Times New Roman" w:cs="Times New Roman"/>
+        </w:rPr>
+      </w:pPr>
+      <w:r>
+        <w:rPr>
+          <w:rFonts w:ascii="Times New Roman" w:hAnsi="Times New Roman" w:cs="Times New Roman"/>
+        </w:rPr>
+        <w:t>Group member:</w:t>
+      </w:r>
+    </w:p>
+    <w:p>
+      <w:pPr>
+        <w:widowControl/>
+        <w:rPr>
+          <w:rFonts w:ascii="Times New Roman" w:hAnsi="Times New Roman" w:cs="Times New Roman"/>
+        </w:rPr>
+      </w:pPr>
+      <w:r>
+        <w:rPr>
+          <w:rFonts w:ascii="Times New Roman" w:hAnsi="Times New Roman" w:cs="Times New Roman"/>
+        </w:rPr>
+        <w:t>MOK Chi Wing    20213055</w:t>
+      </w:r>
+    </w:p>
+    <w:p>
+      <w:pPr>
+        <w:widowControl/>
+        <w:rPr>
+          <w:rFonts w:ascii="Times New Roman" w:hAnsi="Times New Roman" w:cs="Times New Roman"/>
+        </w:rPr>
+      </w:pPr>
+      <w:r>
+        <w:rPr>
+          <w:rFonts w:ascii="Times New Roman" w:hAnsi="Times New Roman" w:cs="Times New Roman"/>
+        </w:rPr>
+        <w:t>CHOY Ting Wai    20211980</w:t>
+      </w:r>
+    </w:p>
+    <w:p>
+      <w:pPr>
+        <w:widowControl/>
+        <w:rPr>
+          <w:rFonts w:ascii="Times New Roman" w:hAnsi="Times New Roman" w:cs="Times New Roman"/>
+        </w:rPr>
+      </w:pPr>
+      <w:r>
+        <w:rPr>
+          <w:rFonts w:ascii="Times New Roman" w:hAnsi="Times New Roman" w:cs="Times New Roman"/>
+        </w:rPr>
+        <w:t>CHU Kwok Ning    20212001</w:t>
+      </w:r>
+    </w:p>
+    <w:p>
+      <w:pPr>
+        <w:widowControl/>
+        <w:rPr>
+          <w:rFonts w:ascii="Times New Roman" w:hAnsi="Times New Roman" w:cs="Times New Roman"/>
+        </w:rPr>
+      </w:pPr>
+      <w:r>
+        <w:rPr>
+          <w:rFonts w:ascii="Times New Roman" w:hAnsi="Times New Roman" w:cs="Times New Roman"/>
+        </w:rPr>
+        <w:br w:type="page"/>
+      </w:r>
+    </w:p>
+    <w:p>
+      <w:pPr>
+        <w:pStyle w:val="1"/>
+        <w:rPr>
+          <w:rFonts w:ascii="Times New Roman" w:hAnsi="Times New Roman" w:cs="Times New Roman"/>
+        </w:rPr>
+      </w:pPr>
+      <w:r>
+        <w:rPr>
+          <w:rFonts w:ascii="Times New Roman" w:hAnsi="Times New Roman" w:cs="Times New Roman"/>
+        </w:rPr>
+        <w:lastRenderedPageBreak/>
+        <w:t>Jdbm</w:t>
+      </w:r>
+      <w:r>
+        <w:rPr>
+          <w:rFonts w:ascii="Times New Roman" w:hAnsi="Times New Roman" w:cs="Times New Roman"/>
+        </w:rPr>
+        <w:t xml:space="preserve"> Database scheme design:</w:t>
+      </w:r>
+    </w:p>
+    <w:p>
+      <w:pPr>
+        <w:rPr>
+          <w:rFonts w:ascii="Times New Roman" w:hAnsi="Times New Roman" w:cs="Times New Roman"/>
+        </w:rPr>
+      </w:pPr>
+      <w:r>
+        <w:rPr>
+          <w:rFonts w:ascii="Times New Roman" w:hAnsi="Times New Roman" w:cs="Times New Roman"/>
+        </w:rPr>
+        <w:t xml:space="preserve">We use hash table in our jdbm database. </w:t>
+      </w:r>
+    </w:p>
+    <w:p>
+      <w:pPr>
+        <w:rPr>
+          <w:rFonts w:ascii="Times New Roman" w:hAnsi="Times New Roman" w:cs="Times New Roman"/>
+        </w:rPr>
+      </w:pPr>
+      <w:r>
+        <w:rPr>
+          <w:rFonts w:ascii="Times New Roman" w:hAnsi="Times New Roman" w:cs="Times New Roman"/>
+        </w:rPr>
+        <w:t>The format of each table is as Table_</w:t>
+      </w:r>
+      <w:r>
+        <w:rPr>
+          <w:rFonts w:ascii="Times New Roman" w:hAnsi="Times New Roman" w:cs="Times New Roman"/>
+        </w:rPr>
+        <w:t>Name (</w:t>
+      </w:r>
+      <w:r>
+        <w:rPr>
+          <w:rFonts w:ascii="Times New Roman" w:hAnsi="Times New Roman" w:cs="Times New Roman"/>
+          <w:u w:val="single"/>
+        </w:rPr>
+        <w:t>Key</w:t>
+      </w:r>
+      <w:r>
+        <w:rPr>
+          <w:rFonts w:ascii="Times New Roman" w:hAnsi="Times New Roman" w:cs="Times New Roman"/>
+        </w:rPr>
+        <w:t>, Value)</w:t>
+      </w:r>
       <w:bookmarkStart w:id="0" w:name="_GoBack"/>
       <w:bookmarkEnd w:id="0"/>
-    </w:p>
-    <w:p>
-      <w:pPr>
-        <w:widowControl/>
-        <w:rPr>
-          <w:rFonts w:ascii="Times New Roman" w:hAnsi="Times New Roman" w:cs="Times New Roman"/>
-        </w:rPr>
-      </w:pPr>
-    </w:p>
-    <w:p>
-      <w:pPr>
-        <w:widowControl/>
-        <w:rPr>
-          <w:rFonts w:ascii="Times New Roman" w:hAnsi="Times New Roman" w:cs="Times New Roman"/>
-        </w:rPr>
-      </w:pPr>
-    </w:p>
-    <w:p>
-      <w:pPr>
-        <w:widowControl/>
-        <w:rPr>
-          <w:rFonts w:ascii="Times New Roman" w:hAnsi="Times New Roman" w:cs="Times New Roman"/>
-        </w:rPr>
-      </w:pPr>
-      <w:r>
-        <w:rPr>
-          <w:rFonts w:ascii="Times New Roman" w:hAnsi="Times New Roman" w:cs="Times New Roman"/>
-        </w:rPr>
-        <w:t>Group member:</w:t>
-      </w:r>
-    </w:p>
-    <w:p>
-      <w:pPr>
-        <w:widowControl/>
-        <w:rPr>
-          <w:rFonts w:ascii="Times New Roman" w:hAnsi="Times New Roman" w:cs="Times New Roman"/>
-        </w:rPr>
-      </w:pPr>
-      <w:r>
-        <w:rPr>
-          <w:rFonts w:ascii="Times New Roman" w:hAnsi="Times New Roman" w:cs="Times New Roman"/>
-        </w:rPr>
-        <w:t>MOK Chi Wing    20213055</w:t>
-      </w:r>
-    </w:p>
-    <w:p>
-      <w:pPr>
-        <w:widowControl/>
-        <w:rPr>
-          <w:rFonts w:ascii="Times New Roman" w:hAnsi="Times New Roman" w:cs="Times New Roman"/>
-        </w:rPr>
-      </w:pPr>
-      <w:r>
-        <w:rPr>
-          <w:rFonts w:ascii="Times New Roman" w:hAnsi="Times New Roman" w:cs="Times New Roman"/>
-        </w:rPr>
-        <w:t>CHOY Ting Wai    20211980</w:t>
-      </w:r>
-    </w:p>
-    <w:p>
-      <w:pPr>
-        <w:widowControl/>
-        <w:rPr>
-          <w:rFonts w:ascii="Times New Roman" w:hAnsi="Times New Roman" w:cs="Times New Roman"/>
-        </w:rPr>
-      </w:pPr>
-      <w:r>
-        <w:rPr>
-          <w:rFonts w:ascii="Times New Roman" w:hAnsi="Times New Roman" w:cs="Times New Roman"/>
-        </w:rPr>
-        <w:t>CHU Kwok Ning    20212001</w:t>
-      </w:r>
-    </w:p>
-    <w:p>
-      <w:pPr>
-        <w:widowControl/>
-        <w:rPr>
-          <w:rFonts w:ascii="Times New Roman" w:hAnsi="Times New Roman" w:cs="Times New Roman"/>
-        </w:rPr>
-      </w:pPr>
-      <w:r>
-        <w:rPr>
-          <w:rFonts w:ascii="Times New Roman" w:hAnsi="Times New Roman" w:cs="Times New Roman"/>
-        </w:rPr>
-        <w:br w:type="page"/>
-      </w:r>
-    </w:p>
-    <w:p>
-      <w:pPr>
-        <w:pStyle w:val="1"/>
-        <w:rPr>
-          <w:rFonts w:ascii="Times New Roman" w:hAnsi="Times New Roman" w:cs="Times New Roman"/>
-        </w:rPr>
-      </w:pPr>
-      <w:r>
-        <w:rPr>
-          <w:rFonts w:ascii="Times New Roman" w:hAnsi="Times New Roman" w:cs="Times New Roman"/>
-        </w:rPr>
-        <w:lastRenderedPageBreak/>
-        <w:t>Jdbm</w:t>
-      </w:r>
-      <w:r>
-        <w:rPr>
-          <w:rFonts w:ascii="Times New Roman" w:hAnsi="Times New Roman" w:cs="Times New Roman"/>
-        </w:rPr>
-        <w:t xml:space="preserve"> Database scheme design:</w:t>
-      </w:r>
-    </w:p>
-    <w:p>
-      <w:pPr>
-        <w:rPr>
-          <w:rFonts w:ascii="Times New Roman" w:hAnsi="Times New Roman" w:cs="Times New Roman"/>
-        </w:rPr>
-      </w:pPr>
-      <w:r>
-        <w:rPr>
-          <w:rFonts w:ascii="Times New Roman" w:hAnsi="Times New Roman" w:cs="Times New Roman"/>
-        </w:rPr>
-        <w:t xml:space="preserve">We use hash table in our jdbm database. </w:t>
-      </w:r>
-    </w:p>
-    <w:p>
-      <w:pPr>
-        <w:rPr>
-          <w:rFonts w:ascii="Times New Roman" w:hAnsi="Times New Roman" w:cs="Times New Roman"/>
-        </w:rPr>
-      </w:pPr>
-      <w:r>
-        <w:rPr>
-          <w:rFonts w:ascii="Times New Roman" w:hAnsi="Times New Roman" w:cs="Times New Roman"/>
-        </w:rPr>
-        <w:t>The format of each table is as Table_</w:t>
-      </w:r>
-      <w:r>
-        <w:rPr>
-          <w:rFonts w:ascii="Times New Roman" w:hAnsi="Times New Roman" w:cs="Times New Roman"/>
-        </w:rPr>
-        <w:t>Name (</w:t>
-      </w:r>
-      <w:r>
-        <w:rPr>
-          <w:rFonts w:ascii="Times New Roman" w:hAnsi="Times New Roman" w:cs="Times New Roman"/>
-          <w:u w:val="single"/>
-        </w:rPr>
-        <w:t>Key</w:t>
-      </w:r>
-      <w:r>
-        <w:rPr>
-          <w:rFonts w:ascii="Times New Roman" w:hAnsi="Times New Roman" w:cs="Times New Roman"/>
-        </w:rPr>
-        <w:t>, Value)</w:t>
-      </w:r>
     </w:p>
     <w:p>
       <w:pPr>
@@ -310,7 +310,6 @@
         </w:rPr>
         <w:t>age (</w:t>
       </w:r>
-      <w:proofErr w:type="spellStart"/>
       <w:r>
         <w:rPr>
           <w:rFonts w:ascii="Times New Roman" w:hAnsi="Times New Roman" w:cs="Times New Roman"/>
@@ -319,7 +318,6 @@
         </w:rPr>
         <w:t>PageId</w:t>
       </w:r>
-      <w:proofErr w:type="spellEnd"/>
       <w:r>
         <w:rPr>
           <w:rFonts w:ascii="Times New Roman" w:hAnsi="Times New Roman" w:cs="Times New Roman"/>
@@ -363,21 +361,12 @@
           <w:b/>
         </w:rPr>
       </w:pPr>
-      <w:proofErr w:type="spellStart"/>
-      <w:r>
-        <w:rPr>
-          <w:rFonts w:ascii="Times New Roman" w:hAnsi="Times New Roman" w:cs="Times New Roman"/>
-          <w:b/>
-        </w:rPr>
-        <w:t>wordId</w:t>
-      </w:r>
-      <w:proofErr w:type="spellEnd"/>
-      <w:r>
-        <w:rPr>
-          <w:rFonts w:ascii="Times New Roman" w:hAnsi="Times New Roman" w:cs="Times New Roman"/>
-          <w:b/>
-        </w:rPr>
-        <w:t xml:space="preserve"> (</w:t>
+      <w:r>
+        <w:rPr>
+          <w:rFonts w:ascii="Times New Roman" w:hAnsi="Times New Roman" w:cs="Times New Roman"/>
+          <w:b/>
+        </w:rPr>
+        <w:t>wordId (</w:t>
       </w:r>
       <w:r>
         <w:rPr>
@@ -501,23 +490,13 @@
           <w:b/>
         </w:rPr>
       </w:pPr>
-      <w:proofErr w:type="spellStart"/>
-      <w:r>
-        <w:rPr>
-          <w:rFonts w:ascii="Times New Roman" w:hAnsi="Times New Roman" w:cs="Times New Roman"/>
-          <w:b/>
-        </w:rPr>
-        <w:t>pageInfo</w:t>
-      </w:r>
-      <w:proofErr w:type="spellEnd"/>
-      <w:r>
-        <w:rPr>
-          <w:rFonts w:ascii="Times New Roman" w:hAnsi="Times New Roman" w:cs="Times New Roman"/>
-          <w:b/>
-        </w:rPr>
-        <w:t xml:space="preserve"> (</w:t>
-      </w:r>
-      <w:proofErr w:type="spellStart"/>
+      <w:r>
+        <w:rPr>
+          <w:rFonts w:ascii="Times New Roman" w:hAnsi="Times New Roman" w:cs="Times New Roman"/>
+          <w:b/>
+        </w:rPr>
+        <w:t>pageInfo (</w:t>
+      </w:r>
       <w:r>
         <w:rPr>
           <w:rFonts w:ascii="Times New Roman" w:hAnsi="Times New Roman" w:cs="Times New Roman"/>
@@ -526,7 +505,6 @@
         </w:rPr>
         <w:t>pageId</w:t>
       </w:r>
-      <w:proofErr w:type="spellEnd"/>
       <w:r>
         <w:rPr>
           <w:rFonts w:ascii="Times New Roman" w:hAnsi="Times New Roman" w:cs="Times New Roman"/>
@@ -577,21 +555,12 @@
           <w:b/>
         </w:rPr>
       </w:pPr>
-      <w:proofErr w:type="spellStart"/>
-      <w:r>
-        <w:rPr>
-          <w:rFonts w:ascii="Times New Roman" w:hAnsi="Times New Roman" w:cs="Times New Roman"/>
-          <w:b/>
-        </w:rPr>
-        <w:t>BodyWordPosting</w:t>
-      </w:r>
-      <w:proofErr w:type="spellEnd"/>
-      <w:r>
-        <w:rPr>
-          <w:rFonts w:ascii="Times New Roman" w:hAnsi="Times New Roman" w:cs="Times New Roman"/>
-          <w:b/>
-        </w:rPr>
-        <w:t xml:space="preserve"> (</w:t>
+      <w:r>
+        <w:rPr>
+          <w:rFonts w:ascii="Times New Roman" w:hAnsi="Times New Roman" w:cs="Times New Roman"/>
+          <w:b/>
+        </w:rPr>
+        <w:t>BodyWordPosting (</w:t>
       </w:r>
       <w:r>
         <w:rPr>
@@ -606,23 +575,7 @@
           <w:rFonts w:ascii="Times New Roman" w:hAnsi="Times New Roman" w:cs="Times New Roman"/>
           <w:b/>
         </w:rPr>
-        <w:t>, List&lt;(</w:t>
-      </w:r>
-      <w:proofErr w:type="spellStart"/>
-      <w:r>
-        <w:rPr>
-          <w:rFonts w:ascii="Times New Roman" w:hAnsi="Times New Roman" w:cs="Times New Roman"/>
-          <w:b/>
-        </w:rPr>
-        <w:t>PageId</w:t>
-      </w:r>
-      <w:proofErr w:type="spellEnd"/>
-      <w:r>
-        <w:rPr>
-          <w:rFonts w:ascii="Times New Roman" w:hAnsi="Times New Roman" w:cs="Times New Roman"/>
-          <w:b/>
-        </w:rPr>
-        <w:t>, term frequency, List&lt;word position&gt;)&gt;)</w:t>
+        <w:t>, List&lt;(PageId, term frequency, List&lt;word position&gt;)&gt;)</w:t>
       </w:r>
     </w:p>
     <w:p>
@@ -658,14 +611,7 @@
           <w:rFonts w:ascii="Times New Roman" w:hAnsi="Times New Roman" w:cs="Times New Roman"/>
           <w:b/>
         </w:rPr>
-        <w:t>, List&lt;(PageId, term frequency, List&lt;word position&gt;)&gt;</w:t>
-      </w:r>
-      <w:r>
-        <w:rPr>
-          <w:rFonts w:ascii="Times New Roman" w:hAnsi="Times New Roman" w:cs="Times New Roman"/>
-          <w:b/>
-        </w:rPr>
-        <w:t>)</w:t>
+        <w:t>, List&lt;(PageId, term frequency, List&lt;word position&gt;)&gt;)</w:t>
       </w:r>
     </w:p>
     <w:p>
@@ -677,61 +623,11 @@
           <w:rFonts w:ascii="Times New Roman" w:hAnsi="Times New Roman" w:cs="Times New Roman"/>
         </w:rPr>
       </w:pPr>
-      <w:proofErr w:type="spellStart"/>
-      <w:r>
-        <w:rPr>
-          <w:rFonts w:ascii="Times New Roman" w:hAnsi="Times New Roman" w:cs="Times New Roman"/>
-        </w:rPr>
-        <w:t>BodyWordPosting</w:t>
-      </w:r>
-      <w:proofErr w:type="spellEnd"/>
-      <w:r>
-        <w:rPr>
-          <w:rFonts w:ascii="Times New Roman" w:hAnsi="Times New Roman" w:cs="Times New Roman"/>
-        </w:rPr>
-        <w:t xml:space="preserve"> and </w:t>
-      </w:r>
-      <w:proofErr w:type="spellStart"/>
-      <w:r>
-        <w:rPr>
-          <w:rFonts w:ascii="Times New Roman" w:hAnsi="Times New Roman" w:cs="Times New Roman"/>
-        </w:rPr>
-        <w:t>TitleWordPosting</w:t>
-      </w:r>
-      <w:proofErr w:type="spellEnd"/>
-      <w:r>
-        <w:rPr>
-          <w:rFonts w:ascii="Times New Roman" w:hAnsi="Times New Roman" w:cs="Times New Roman"/>
-        </w:rPr>
-        <w:t xml:space="preserve"> store the posting list for each word by word ID. </w:t>
-      </w:r>
-      <w:proofErr w:type="spellStart"/>
-      <w:r>
-        <w:rPr>
-          <w:rFonts w:ascii="Times New Roman" w:hAnsi="Times New Roman" w:cs="Times New Roman"/>
-        </w:rPr>
-        <w:t>BodyWordPosting</w:t>
-      </w:r>
-      <w:proofErr w:type="spellEnd"/>
-      <w:r>
-        <w:rPr>
-          <w:rFonts w:ascii="Times New Roman" w:hAnsi="Times New Roman" w:cs="Times New Roman"/>
-        </w:rPr>
-        <w:t xml:space="preserve"> will handle all the word which extracted from the pages, while </w:t>
-      </w:r>
-      <w:proofErr w:type="spellStart"/>
-      <w:r>
-        <w:rPr>
-          <w:rFonts w:ascii="Times New Roman" w:hAnsi="Times New Roman" w:cs="Times New Roman"/>
-        </w:rPr>
-        <w:t>TitleWordPosting</w:t>
-      </w:r>
-      <w:proofErr w:type="spellEnd"/>
-      <w:r>
-        <w:rPr>
-          <w:rFonts w:ascii="Times New Roman" w:hAnsi="Times New Roman" w:cs="Times New Roman"/>
-        </w:rPr>
-        <w:t xml:space="preserve"> only handle the title’s word extracted from the pages. Our search engine will derive and implement a mechanism to favor matches in title. For example, a match in the title would significantly boost the rank of a page. The posting list will store the Page ID, term frequency in the document and the word position. This will be used to calculate cosine similarity.</w:t>
+      <w:r>
+        <w:rPr>
+          <w:rFonts w:ascii="Times New Roman" w:hAnsi="Times New Roman" w:cs="Times New Roman"/>
+        </w:rPr>
+        <w:t>BodyWordPosting and TitleWordPosting store the posting list for each word by word ID. BodyWordPosting will handle all the word which extracted from the pages, while TitleWordPosting only handle the title’s word extracted from the pages. Our search engine will derive and implement a mechanism to favor matches in title. For example, a match in the title would significantly boost the rank of a page. The posting list will store the Page ID, term frequency in the document and the word position. This will be used to calculate cosine similarity.</w:t>
       </w:r>
     </w:p>
     <w:p>
@@ -873,14 +769,7 @@
           <w:rFonts w:ascii="Times New Roman" w:hAnsi="Times New Roman" w:cs="Times New Roman"/>
           <w:b/>
         </w:rPr>
-        <w:t xml:space="preserve">InvertedTitleWordPosting </w:t>
-      </w:r>
-      <w:r>
-        <w:rPr>
-          <w:rFonts w:ascii="Times New Roman" w:hAnsi="Times New Roman" w:cs="Times New Roman"/>
-          <w:b/>
-        </w:rPr>
-        <w:t>(</w:t>
+        <w:t>InvertedTitleWordPosting (</w:t>
       </w:r>
       <w:r>
         <w:rPr>
@@ -966,33 +855,11 @@
           <w:rFonts w:ascii="Times New Roman" w:hAnsi="Times New Roman" w:cs="Times New Roman"/>
         </w:rPr>
       </w:pPr>
-      <w:proofErr w:type="spellStart"/>
-      <w:r>
-        <w:rPr>
-          <w:rFonts w:ascii="Times New Roman" w:hAnsi="Times New Roman" w:cs="Times New Roman"/>
-        </w:rPr>
-        <w:t>InvertedBodyWordPosting</w:t>
-      </w:r>
-      <w:proofErr w:type="spellEnd"/>
-      <w:r>
-        <w:rPr>
-          <w:rFonts w:ascii="Times New Roman" w:hAnsi="Times New Roman" w:cs="Times New Roman"/>
-        </w:rPr>
-        <w:t xml:space="preserve"> and </w:t>
-      </w:r>
-      <w:proofErr w:type="spellStart"/>
-      <w:r>
-        <w:rPr>
-          <w:rFonts w:ascii="Times New Roman" w:hAnsi="Times New Roman" w:cs="Times New Roman"/>
-        </w:rPr>
-        <w:t>InvertedTitleWordPosting</w:t>
-      </w:r>
-      <w:proofErr w:type="spellEnd"/>
-      <w:r>
-        <w:rPr>
-          <w:rFonts w:ascii="Times New Roman" w:hAnsi="Times New Roman" w:cs="Times New Roman"/>
-        </w:rPr>
-        <w:t xml:space="preserve"> are the inverted posting list which is used to support deletion of a webpage entry. It will store the list of word ID and term frequency in the page by page ID. Upon deletion, we will retrieve the forwarding list for this particular webpage and update the inverted posting list accordingly.</w:t>
+      <w:r>
+        <w:rPr>
+          <w:rFonts w:ascii="Times New Roman" w:hAnsi="Times New Roman" w:cs="Times New Roman"/>
+        </w:rPr>
+        <w:t>InvertedBodyWordPosting and InvertedTitleWordPosting are the inverted posting list which is used to support deletion of a webpage entry. It will store the list of word ID and term frequency in the page by page ID. Upon deletion, we will retrieve the forwarding list for this particular webpage and update the inverted posting list accordingly.</w:t>
       </w:r>
     </w:p>
     <w:p>
@@ -1108,33 +975,11 @@
           <w:rFonts w:ascii="Times New Roman" w:hAnsi="Times New Roman" w:cs="Times New Roman"/>
         </w:rPr>
       </w:pPr>
-      <w:proofErr w:type="spellStart"/>
-      <w:r>
-        <w:rPr>
-          <w:rFonts w:ascii="Times New Roman" w:hAnsi="Times New Roman" w:cs="Times New Roman"/>
-        </w:rPr>
-        <w:t>ParentLink</w:t>
-      </w:r>
-      <w:proofErr w:type="spellEnd"/>
-      <w:r>
-        <w:rPr>
-          <w:rFonts w:ascii="Times New Roman" w:hAnsi="Times New Roman" w:cs="Times New Roman"/>
-        </w:rPr>
-        <w:t xml:space="preserve"> and </w:t>
-      </w:r>
-      <w:proofErr w:type="spellStart"/>
-      <w:r>
-        <w:rPr>
-          <w:rFonts w:ascii="Times New Roman" w:hAnsi="Times New Roman" w:cs="Times New Roman"/>
-        </w:rPr>
-        <w:t>ChildLink</w:t>
-      </w:r>
-      <w:proofErr w:type="spellEnd"/>
-      <w:r>
-        <w:rPr>
-          <w:rFonts w:ascii="Times New Roman" w:hAnsi="Times New Roman" w:cs="Times New Roman"/>
-        </w:rPr>
-        <w:t xml:space="preserve"> store the parent link and child link for each page by page ID. These tables are used to implement Google PageRank in final phase. </w:t>
+      <w:r>
+        <w:rPr>
+          <w:rFonts w:ascii="Times New Roman" w:hAnsi="Times New Roman" w:cs="Times New Roman"/>
+        </w:rPr>
+        <w:t xml:space="preserve">ParentLink and ChildLink store the parent link and child link for each page by page ID. These tables are used to implement Google PageRank in final phase. </w:t>
       </w:r>
     </w:p>
     <w:p>
@@ -1240,35 +1085,7 @@
         <w:rPr>
           <w:rFonts w:ascii="Times New Roman" w:hAnsi="Times New Roman" w:cs="Times New Roman"/>
         </w:rPr>
-        <w:t xml:space="preserve">The </w:t>
-      </w:r>
-      <w:proofErr w:type="spellStart"/>
-      <w:r>
-        <w:rPr>
-          <w:rFonts w:ascii="Times New Roman" w:hAnsi="Times New Roman" w:cs="Times New Roman"/>
-        </w:rPr>
-        <w:t>hubWeight</w:t>
-      </w:r>
-      <w:proofErr w:type="spellEnd"/>
-      <w:r>
-        <w:rPr>
-          <w:rFonts w:ascii="Times New Roman" w:hAnsi="Times New Roman" w:cs="Times New Roman"/>
-        </w:rPr>
-        <w:t xml:space="preserve"> and </w:t>
-      </w:r>
-      <w:proofErr w:type="spellStart"/>
-      <w:r>
-        <w:rPr>
-          <w:rFonts w:ascii="Times New Roman" w:hAnsi="Times New Roman" w:cs="Times New Roman"/>
-        </w:rPr>
-        <w:t>authWeight</w:t>
-      </w:r>
-      <w:proofErr w:type="spellEnd"/>
-      <w:r>
-        <w:rPr>
-          <w:rFonts w:ascii="Times New Roman" w:hAnsi="Times New Roman" w:cs="Times New Roman"/>
-        </w:rPr>
-        <w:t xml:space="preserve"> store the hub weight and authority weight for each page. Our system </w:t>
+        <w:t xml:space="preserve">The hubWeight and authWeight store the hub weight and authority weight for each page. Our system </w:t>
       </w:r>
       <w:r>
         <w:rPr>
@@ -1355,19 +1172,11 @@
                 <w:rFonts w:ascii="Times New Roman" w:hAnsi="Times New Roman" w:cs="Times New Roman"/>
               </w:rPr>
             </w:pPr>
-            <w:proofErr w:type="spellStart"/>
             <w:r>
               <w:rPr>
                 <w:rFonts w:ascii="Times New Roman" w:hAnsi="Times New Roman" w:cs="Times New Roman"/>
               </w:rPr>
-              <w:t>Mok</w:t>
-            </w:r>
-            <w:proofErr w:type="spellEnd"/>
-            <w:r>
-              <w:rPr>
-                <w:rFonts w:ascii="Times New Roman" w:hAnsi="Times New Roman" w:cs="Times New Roman"/>
-              </w:rPr>
-              <w:t xml:space="preserve"> Chi Wing</w:t>
+              <w:t>Mok Chi Wing</w:t>
             </w:r>
           </w:p>
         </w:tc>
@@ -1901,19 +1710,11 @@
                 <w:rFonts w:ascii="Times New Roman" w:hAnsi="Times New Roman" w:cs="Times New Roman"/>
               </w:rPr>
             </w:pPr>
-            <w:proofErr w:type="spellStart"/>
             <w:r>
               <w:rPr>
                 <w:rFonts w:ascii="Times New Roman" w:hAnsi="Times New Roman" w:cs="Times New Roman"/>
               </w:rPr>
-              <w:t>Mok</w:t>
-            </w:r>
-            <w:proofErr w:type="spellEnd"/>
-            <w:r>
-              <w:rPr>
-                <w:rFonts w:ascii="Times New Roman" w:hAnsi="Times New Roman" w:cs="Times New Roman"/>
-              </w:rPr>
-              <w:t xml:space="preserve"> Chi Wing</w:t>
+              <w:t>Mok Chi Wing</w:t>
             </w:r>
           </w:p>
         </w:tc>

</xml_diff>